<commit_message>
Landing page, style and ignore
</commit_message>
<xml_diff>
--- a/Project 1.docx
+++ b/Project 1.docx
@@ -37,131 +37,115 @@
           <w:rFonts w:hint="default"/>
           <w:lang w:val="de-DE"/>
         </w:rPr>
-        <w:t>Arrumar o login required</w:t>
-      </w:r>
-    </w:p>
-    <w:p>
-      <w:pPr>
-        <w:rPr>
-          <w:rFonts w:hint="default"/>
-          <w:lang w:val="de-DE"/>
-        </w:rPr>
-      </w:pPr>
-      <w:r>
-        <w:rPr>
-          <w:rFonts w:hint="default"/>
-          <w:lang w:val="de-DE"/>
-        </w:rPr>
-        <w:t>tabela automatica com cadastro</w:t>
-      </w:r>
-    </w:p>
-    <w:p>
-      <w:pPr>
-        <w:rPr>
-          <w:rFonts w:hint="default"/>
-          <w:lang w:val="de-DE"/>
-        </w:rPr>
-      </w:pPr>
-    </w:p>
-    <w:p>
-      <w:pPr>
-        <w:rPr>
-          <w:rFonts w:hint="default"/>
-          <w:lang w:val="de-DE"/>
-        </w:rPr>
-      </w:pPr>
-      <w:r>
-        <w:rPr>
-          <w:rFonts w:hint="default"/>
-          <w:lang w:val="de-DE"/>
-        </w:rPr>
-        <w:t>14.05</w:t>
-      </w:r>
-    </w:p>
-    <w:p>
-      <w:pPr>
-        <w:rPr>
-          <w:rFonts w:hint="default"/>
-          <w:lang w:val="de-DE"/>
-        </w:rPr>
-      </w:pPr>
-      <w:r>
-        <w:rPr>
-          <w:rFonts w:hint="default"/>
-          <w:lang w:val="de-DE"/>
-        </w:rPr>
-        <w:t>- Todas tabelas e como configura-las</w:t>
-      </w:r>
-    </w:p>
-    <w:p>
-      <w:pPr>
-        <w:rPr>
-          <w:rFonts w:hint="default"/>
-          <w:lang w:val="de-DE"/>
-        </w:rPr>
-      </w:pPr>
-      <w:r>
-        <w:rPr>
-          <w:rFonts w:hint="default"/>
-          <w:lang w:val="de-DE"/>
-        </w:rPr>
-        <w:t>- Mostrar tableas de maneira dinamica</w:t>
-      </w:r>
-    </w:p>
-    <w:p>
-      <w:pPr>
-        <w:rPr>
-          <w:rFonts w:hint="default"/>
-          <w:lang w:val="de-DE"/>
-        </w:rPr>
-      </w:pPr>
-    </w:p>
-    <w:p>
-      <w:pPr>
-        <w:rPr>
-          <w:rFonts w:hint="default"/>
-          <w:lang w:val="de-DE"/>
-        </w:rPr>
-      </w:pPr>
-      <w:r>
-        <w:rPr>
-          <w:rFonts w:hint="default"/>
-          <w:lang w:val="de-DE"/>
-        </w:rPr>
-        <w:t>15.05</w:t>
-      </w:r>
-    </w:p>
-    <w:p>
-      <w:pPr>
-        <w:rPr>
-          <w:rFonts w:hint="default"/>
-          <w:lang w:val="de-DE"/>
-        </w:rPr>
-      </w:pPr>
-      <w:r>
-        <w:rPr>
-          <w:rFonts w:hint="default"/>
-          <w:lang w:val="de-DE"/>
-        </w:rPr>
-        <w:t>- Editar tabelas</w:t>
-      </w:r>
-    </w:p>
-    <w:p>
-      <w:pPr>
-        <w:rPr>
-          <w:rFonts w:hint="default"/>
-          <w:lang w:val="de-DE"/>
-        </w:rPr>
-      </w:pPr>
-      <w:r>
-        <w:rPr>
-          <w:rFonts w:hint="default"/>
-          <w:lang w:val="de-DE"/>
-        </w:rPr>
-        <w:t>- Adicionar rows</w:t>
+        <w:t>- Arrumar a parte de update da tabela para referenciar o id da row e</w:t>
       </w:r>
       <w:bookmarkStart w:id="0" w:name="_GoBack"/>
       <w:bookmarkEnd w:id="0"/>
+      <w:r>
+        <w:rPr>
+          <w:rFonts w:hint="default"/>
+          <w:lang w:val="de-DE"/>
+        </w:rPr>
+        <w:t xml:space="preserve"> nao o nome</w:t>
+      </w:r>
+    </w:p>
+    <w:p>
+      <w:pPr>
+        <w:rPr>
+          <w:rFonts w:hint="default"/>
+          <w:lang w:val="de-DE"/>
+        </w:rPr>
+      </w:pPr>
+      <w:r>
+        <w:rPr>
+          <w:rFonts w:hint="default"/>
+          <w:lang w:val="de-DE"/>
+        </w:rPr>
+        <w:t>14.05</w:t>
+      </w:r>
+    </w:p>
+    <w:p>
+      <w:pPr>
+        <w:rPr>
+          <w:rFonts w:hint="default"/>
+          <w:lang w:val="de-DE"/>
+        </w:rPr>
+      </w:pPr>
+      <w:r>
+        <w:rPr>
+          <w:rFonts w:hint="default"/>
+          <w:lang w:val="de-DE"/>
+        </w:rPr>
+        <w:t>- Todas tabelas e como configura-las</w:t>
+      </w:r>
+    </w:p>
+    <w:p>
+      <w:pPr>
+        <w:rPr>
+          <w:rFonts w:hint="default"/>
+          <w:lang w:val="de-DE"/>
+        </w:rPr>
+      </w:pPr>
+      <w:r>
+        <w:rPr>
+          <w:rFonts w:hint="default"/>
+          <w:lang w:val="de-DE"/>
+        </w:rPr>
+        <w:t>- Mostrar tableas de maneira dinamica</w:t>
+      </w:r>
+    </w:p>
+    <w:p>
+      <w:pPr>
+        <w:rPr>
+          <w:rFonts w:hint="default"/>
+          <w:lang w:val="de-DE"/>
+        </w:rPr>
+      </w:pPr>
+    </w:p>
+    <w:p>
+      <w:pPr>
+        <w:rPr>
+          <w:rFonts w:hint="default"/>
+          <w:lang w:val="de-DE"/>
+        </w:rPr>
+      </w:pPr>
+      <w:r>
+        <w:rPr>
+          <w:rFonts w:hint="default"/>
+          <w:lang w:val="de-DE"/>
+        </w:rPr>
+        <w:t>15.05</w:t>
+      </w:r>
+    </w:p>
+    <w:p>
+      <w:pPr>
+        <w:rPr>
+          <w:rFonts w:hint="default"/>
+          <w:lang w:val="de-DE"/>
+        </w:rPr>
+      </w:pPr>
+      <w:r>
+        <w:rPr>
+          <w:rFonts w:hint="default"/>
+          <w:lang w:val="de-DE"/>
+        </w:rPr>
+        <w:t>- Editar tabelas</w:t>
+      </w:r>
+    </w:p>
+    <w:p>
+      <w:pPr>
+        <w:rPr>
+          <w:rFonts w:hint="default"/>
+          <w:lang w:val="de-DE"/>
+        </w:rPr>
+      </w:pPr>
+      <w:r>
+        <w:rPr>
+          <w:rFonts w:hint="default"/>
+          <w:lang w:val="de-DE"/>
+        </w:rPr>
+        <w:t>- Adicionar rows</w:t>
+      </w:r>
     </w:p>
     <w:p>
       <w:pPr>

</xml_diff>